<commit_message>
Adds my details in the header of all of my files
</commit_message>
<xml_diff>
--- a/Distributed System Assignment 1 Report.docx
+++ b/Distributed System Assignment 1 Report.docx
@@ -167,6 +167,9 @@
     <w:p>
       <w:pPr>
         <w:pStyle w:val="NormalWeb"/>
+        <w:rPr>
+          <w:rFonts w:hint="eastAsia"/>
+        </w:rPr>
       </w:pPr>
       <w:r>
         <w:rPr>
@@ -214,15 +217,25 @@
     <w:p>
       <w:pPr>
         <w:pStyle w:val="NormalWeb"/>
-      </w:pPr>
-      <w:r>
         <w:rPr>
           <w:rFonts w:ascii="Calibri" w:hAnsi="Calibri" w:cs="Calibri"/>
           <w:sz w:val="22"/>
           <w:szCs w:val="22"/>
         </w:rPr>
+      </w:pPr>
+      <w:r>
+        <w:rPr>
+          <w:rFonts w:ascii="Calibri" w:hAnsi="Calibri" w:cs="Calibri"/>
+          <w:sz w:val="22"/>
+          <w:szCs w:val="22"/>
+        </w:rPr>
         <w:t xml:space="preserve">This will help to avoid any mistakes in locating the assignment and its components on both sides. </w:t>
       </w:r>
+    </w:p>
+    <w:p>
+      <w:pPr>
+        <w:pStyle w:val="NormalWeb"/>
+      </w:pPr>
     </w:p>
     <w:p>
       <w:pPr>

</xml_diff>

<commit_message>
Update Distributed System Assignment 1 Report.docx
</commit_message>
<xml_diff>
--- a/Distributed System Assignment 1 Report.docx
+++ b/Distributed System Assignment 1 Report.docx
@@ -5,29 +5,41 @@
     <w:p>
       <w:pPr>
         <w:jc w:val="center"/>
-      </w:pPr>
-      <w:r>
-        <w:rPr>
-          <w:rFonts w:hint="eastAsia"/>
-        </w:rPr>
-        <w:t>Dis</w:t>
-      </w:r>
-      <w:r>
-        <w:t>tributed System Assignment 1 Report</w:t>
+        <w:rPr>
+          <w:rFonts w:cstheme="minorHAnsi"/>
+          <w:sz w:val="32"/>
+          <w:szCs w:val="32"/>
+        </w:rPr>
+      </w:pPr>
+      <w:r>
+        <w:rPr>
+          <w:rFonts w:cstheme="minorHAnsi"/>
+          <w:sz w:val="32"/>
+          <w:szCs w:val="32"/>
+        </w:rPr>
+        <w:t>Distributed System Assignment 1 Report</w:t>
       </w:r>
     </w:p>
     <w:p>
       <w:pPr>
         <w:jc w:val="center"/>
+        <w:rPr>
+          <w:rFonts w:cstheme="minorHAnsi"/>
+        </w:rPr>
       </w:pPr>
     </w:p>
     <w:p>
       <w:pPr>
         <w:pStyle w:val="NormalWeb"/>
-      </w:pPr>
-      <w:r>
-        <w:rPr>
-          <w:rFonts w:ascii="Calibri" w:hAnsi="Calibri" w:cs="Calibri"/>
+        <w:rPr>
+          <w:rFonts w:asciiTheme="minorHAnsi" w:hAnsiTheme="minorHAnsi" w:cstheme="minorHAnsi"/>
+          <w:color w:val="44546A" w:themeColor="text2"/>
+        </w:rPr>
+      </w:pPr>
+      <w:r>
+        <w:rPr>
+          <w:rFonts w:asciiTheme="minorHAnsi" w:hAnsiTheme="minorHAnsi" w:cstheme="minorHAnsi"/>
+          <w:color w:val="44546A" w:themeColor="text2"/>
           <w:sz w:val="22"/>
           <w:szCs w:val="22"/>
         </w:rPr>
@@ -41,10 +53,15 @@
           <w:ilvl w:val="0"/>
           <w:numId w:val="3"/>
         </w:numPr>
-      </w:pPr>
-      <w:r>
-        <w:rPr>
-          <w:rFonts w:ascii="Calibri" w:hAnsi="Calibri" w:cs="Calibri"/>
+        <w:rPr>
+          <w:rFonts w:asciiTheme="minorHAnsi" w:hAnsiTheme="minorHAnsi" w:cstheme="minorHAnsi"/>
+          <w:color w:val="44546A" w:themeColor="text2"/>
+        </w:rPr>
+      </w:pPr>
+      <w:r>
+        <w:rPr>
+          <w:rFonts w:asciiTheme="minorHAnsi" w:hAnsiTheme="minorHAnsi" w:cstheme="minorHAnsi"/>
+          <w:color w:val="44546A" w:themeColor="text2"/>
           <w:sz w:val="22"/>
           <w:szCs w:val="22"/>
         </w:rPr>
@@ -58,10 +75,15 @@
           <w:ilvl w:val="0"/>
           <w:numId w:val="3"/>
         </w:numPr>
-      </w:pPr>
-      <w:r>
-        <w:rPr>
-          <w:rFonts w:ascii="Calibri" w:hAnsi="Calibri" w:cs="Calibri"/>
+        <w:rPr>
+          <w:rFonts w:asciiTheme="minorHAnsi" w:hAnsiTheme="minorHAnsi" w:cstheme="minorHAnsi"/>
+          <w:color w:val="44546A" w:themeColor="text2"/>
+        </w:rPr>
+      </w:pPr>
+      <w:r>
+        <w:rPr>
+          <w:rFonts w:asciiTheme="minorHAnsi" w:hAnsiTheme="minorHAnsi" w:cstheme="minorHAnsi"/>
+          <w:color w:val="44546A" w:themeColor="text2"/>
           <w:sz w:val="22"/>
           <w:szCs w:val="22"/>
         </w:rPr>
@@ -75,10 +97,15 @@
           <w:ilvl w:val="0"/>
           <w:numId w:val="3"/>
         </w:numPr>
-      </w:pPr>
-      <w:r>
-        <w:rPr>
-          <w:rFonts w:ascii="Calibri" w:hAnsi="Calibri" w:cs="Calibri"/>
+        <w:rPr>
+          <w:rFonts w:asciiTheme="minorHAnsi" w:hAnsiTheme="minorHAnsi" w:cstheme="minorHAnsi"/>
+          <w:color w:val="44546A" w:themeColor="text2"/>
+        </w:rPr>
+      </w:pPr>
+      <w:r>
+        <w:rPr>
+          <w:rFonts w:asciiTheme="minorHAnsi" w:hAnsiTheme="minorHAnsi" w:cstheme="minorHAnsi"/>
+          <w:color w:val="44546A" w:themeColor="text2"/>
           <w:sz w:val="22"/>
           <w:szCs w:val="22"/>
         </w:rPr>
@@ -92,10 +119,15 @@
           <w:ilvl w:val="0"/>
           <w:numId w:val="3"/>
         </w:numPr>
-      </w:pPr>
-      <w:r>
-        <w:rPr>
-          <w:rFonts w:ascii="Calibri" w:hAnsi="Calibri" w:cs="Calibri"/>
+        <w:rPr>
+          <w:rFonts w:asciiTheme="minorHAnsi" w:hAnsiTheme="minorHAnsi" w:cstheme="minorHAnsi"/>
+          <w:color w:val="44546A" w:themeColor="text2"/>
+        </w:rPr>
+      </w:pPr>
+      <w:r>
+        <w:rPr>
+          <w:rFonts w:asciiTheme="minorHAnsi" w:hAnsiTheme="minorHAnsi" w:cstheme="minorHAnsi"/>
+          <w:color w:val="44546A" w:themeColor="text2"/>
           <w:sz w:val="22"/>
           <w:szCs w:val="22"/>
         </w:rPr>
@@ -105,10 +137,15 @@
     <w:p>
       <w:pPr>
         <w:pStyle w:val="NormalWeb"/>
-      </w:pPr>
-      <w:r>
-        <w:rPr>
-          <w:rFonts w:ascii="Calibri" w:hAnsi="Calibri" w:cs="Calibri"/>
+        <w:rPr>
+          <w:rFonts w:asciiTheme="minorHAnsi" w:hAnsiTheme="minorHAnsi" w:cstheme="minorHAnsi"/>
+          <w:color w:val="44546A" w:themeColor="text2"/>
+        </w:rPr>
+      </w:pPr>
+      <w:r>
+        <w:rPr>
+          <w:rFonts w:asciiTheme="minorHAnsi" w:hAnsiTheme="minorHAnsi" w:cstheme="minorHAnsi"/>
+          <w:color w:val="44546A" w:themeColor="text2"/>
           <w:sz w:val="22"/>
           <w:szCs w:val="22"/>
         </w:rPr>
@@ -116,9 +153,10 @@
       </w:r>
       <w:r>
         <w:rPr>
-          <w:rFonts w:ascii="Calibri" w:hAnsi="Calibri" w:cs="Calibri"/>
+          <w:rFonts w:asciiTheme="minorHAnsi" w:hAnsiTheme="minorHAnsi" w:cstheme="minorHAnsi"/>
           <w:b/>
           <w:bCs/>
+          <w:color w:val="44546A" w:themeColor="text2"/>
           <w:sz w:val="22"/>
           <w:szCs w:val="22"/>
         </w:rPr>
@@ -126,7 +164,8 @@
       </w:r>
       <w:r>
         <w:rPr>
-          <w:rFonts w:ascii="Calibri" w:hAnsi="Calibri" w:cs="Calibri"/>
+          <w:rFonts w:asciiTheme="minorHAnsi" w:hAnsiTheme="minorHAnsi" w:cstheme="minorHAnsi"/>
+          <w:color w:val="44546A" w:themeColor="text2"/>
           <w:sz w:val="22"/>
           <w:szCs w:val="22"/>
         </w:rPr>
@@ -136,10 +175,15 @@
     <w:p>
       <w:pPr>
         <w:pStyle w:val="NormalWeb"/>
-      </w:pPr>
-      <w:r>
-        <w:rPr>
-          <w:rFonts w:ascii="Calibri" w:hAnsi="Calibri" w:cs="Calibri"/>
+        <w:rPr>
+          <w:rFonts w:asciiTheme="minorHAnsi" w:hAnsiTheme="minorHAnsi" w:cstheme="minorHAnsi"/>
+          <w:color w:val="44546A" w:themeColor="text2"/>
+        </w:rPr>
+      </w:pPr>
+      <w:r>
+        <w:rPr>
+          <w:rFonts w:asciiTheme="minorHAnsi" w:hAnsiTheme="minorHAnsi" w:cstheme="minorHAnsi"/>
+          <w:color w:val="44546A" w:themeColor="text2"/>
           <w:sz w:val="22"/>
           <w:szCs w:val="22"/>
         </w:rPr>
@@ -148,7 +192,8 @@
       <w:proofErr w:type="gramStart"/>
       <w:r>
         <w:rPr>
-          <w:rFonts w:ascii="Calibri" w:hAnsi="Calibri" w:cs="Calibri"/>
+          <w:rFonts w:asciiTheme="minorHAnsi" w:hAnsiTheme="minorHAnsi" w:cstheme="minorHAnsi"/>
+          <w:color w:val="44546A" w:themeColor="text2"/>
           <w:sz w:val="22"/>
           <w:szCs w:val="22"/>
         </w:rPr>
@@ -157,7 +202,8 @@
       <w:proofErr w:type="gramEnd"/>
       <w:r>
         <w:rPr>
-          <w:rFonts w:ascii="Calibri" w:hAnsi="Calibri" w:cs="Calibri"/>
+          <w:rFonts w:asciiTheme="minorHAnsi" w:hAnsiTheme="minorHAnsi" w:cstheme="minorHAnsi"/>
+          <w:color w:val="44546A" w:themeColor="text2"/>
           <w:sz w:val="22"/>
           <w:szCs w:val="22"/>
         </w:rPr>
@@ -168,12 +214,14 @@
       <w:pPr>
         <w:pStyle w:val="NormalWeb"/>
         <w:rPr>
-          <w:rFonts w:hint="eastAsia"/>
-        </w:rPr>
-      </w:pPr>
-      <w:r>
-        <w:rPr>
-          <w:rFonts w:ascii="Calibri" w:hAnsi="Calibri" w:cs="Calibri"/>
+          <w:rFonts w:asciiTheme="minorHAnsi" w:hAnsiTheme="minorHAnsi" w:cstheme="minorHAnsi"/>
+          <w:color w:val="44546A" w:themeColor="text2"/>
+        </w:rPr>
+      </w:pPr>
+      <w:r>
+        <w:rPr>
+          <w:rFonts w:asciiTheme="minorHAnsi" w:hAnsiTheme="minorHAnsi" w:cstheme="minorHAnsi"/>
+          <w:color w:val="44546A" w:themeColor="text2"/>
           <w:sz w:val="22"/>
           <w:szCs w:val="22"/>
         </w:rPr>
@@ -187,10 +235,15 @@
           <w:ilvl w:val="0"/>
           <w:numId w:val="4"/>
         </w:numPr>
-      </w:pPr>
-      <w:r>
-        <w:rPr>
-          <w:rFonts w:ascii="Calibri" w:hAnsi="Calibri" w:cs="Calibri"/>
+        <w:rPr>
+          <w:rFonts w:asciiTheme="minorHAnsi" w:hAnsiTheme="minorHAnsi" w:cstheme="minorHAnsi"/>
+          <w:color w:val="44546A" w:themeColor="text2"/>
+        </w:rPr>
+      </w:pPr>
+      <w:r>
+        <w:rPr>
+          <w:rFonts w:asciiTheme="minorHAnsi" w:hAnsiTheme="minorHAnsi" w:cstheme="minorHAnsi"/>
+          <w:color w:val="44546A" w:themeColor="text2"/>
           <w:sz w:val="22"/>
           <w:szCs w:val="22"/>
         </w:rPr>
@@ -204,10 +257,15 @@
           <w:ilvl w:val="0"/>
           <w:numId w:val="4"/>
         </w:numPr>
-      </w:pPr>
-      <w:r>
-        <w:rPr>
-          <w:rFonts w:ascii="Calibri" w:hAnsi="Calibri" w:cs="Calibri"/>
+        <w:rPr>
+          <w:rFonts w:asciiTheme="minorHAnsi" w:hAnsiTheme="minorHAnsi" w:cstheme="minorHAnsi"/>
+          <w:color w:val="44546A" w:themeColor="text2"/>
+        </w:rPr>
+      </w:pPr>
+      <w:r>
+        <w:rPr>
+          <w:rFonts w:asciiTheme="minorHAnsi" w:hAnsiTheme="minorHAnsi" w:cstheme="minorHAnsi"/>
+          <w:color w:val="44546A" w:themeColor="text2"/>
           <w:sz w:val="22"/>
           <w:szCs w:val="22"/>
         </w:rPr>
@@ -218,14 +276,16 @@
       <w:pPr>
         <w:pStyle w:val="NormalWeb"/>
         <w:rPr>
-          <w:rFonts w:ascii="Calibri" w:hAnsi="Calibri" w:cs="Calibri"/>
+          <w:rFonts w:asciiTheme="minorHAnsi" w:hAnsiTheme="minorHAnsi" w:cstheme="minorHAnsi"/>
+          <w:color w:val="44546A" w:themeColor="text2"/>
           <w:sz w:val="22"/>
           <w:szCs w:val="22"/>
         </w:rPr>
       </w:pPr>
       <w:r>
         <w:rPr>
-          <w:rFonts w:ascii="Calibri" w:hAnsi="Calibri" w:cs="Calibri"/>
+          <w:rFonts w:asciiTheme="minorHAnsi" w:hAnsiTheme="minorHAnsi" w:cstheme="minorHAnsi"/>
+          <w:color w:val="44546A" w:themeColor="text2"/>
           <w:sz w:val="22"/>
           <w:szCs w:val="22"/>
         </w:rPr>
@@ -235,14 +295,539 @@
     <w:p>
       <w:pPr>
         <w:pStyle w:val="NormalWeb"/>
-      </w:pPr>
-    </w:p>
-    <w:p>
-      <w:pPr>
-        <w:jc w:val="center"/>
-      </w:pPr>
+        <w:rPr>
+          <w:rFonts w:asciiTheme="minorHAnsi" w:hAnsiTheme="minorHAnsi" w:cstheme="minorHAnsi"/>
+        </w:rPr>
+      </w:pPr>
+    </w:p>
+    <w:p>
+      <w:pPr>
+        <w:pStyle w:val="NormalWeb"/>
+        <w:rPr>
+          <w:rFonts w:asciiTheme="minorHAnsi" w:hAnsiTheme="minorHAnsi" w:cstheme="minorHAnsi"/>
+          <w:b/>
+          <w:bCs/>
+          <w:sz w:val="28"/>
+          <w:szCs w:val="28"/>
+        </w:rPr>
+      </w:pPr>
+      <w:r>
+        <w:rPr>
+          <w:rFonts w:asciiTheme="minorHAnsi" w:hAnsiTheme="minorHAnsi" w:cstheme="minorHAnsi"/>
+          <w:b/>
+          <w:bCs/>
+          <w:sz w:val="28"/>
+          <w:szCs w:val="28"/>
+        </w:rPr>
+        <w:t>I</w:t>
+      </w:r>
+      <w:r>
+        <w:rPr>
+          <w:rFonts w:asciiTheme="minorHAnsi" w:hAnsiTheme="minorHAnsi" w:cstheme="minorHAnsi"/>
+          <w:b/>
+          <w:bCs/>
+          <w:sz w:val="28"/>
+          <w:szCs w:val="28"/>
+        </w:rPr>
+        <w:t>ntroduction:</w:t>
+      </w:r>
+    </w:p>
+    <w:p>
+      <w:pPr>
+        <w:rPr>
+          <w:rFonts w:cstheme="minorHAnsi"/>
+          <w:color w:val="000000" w:themeColor="text1"/>
+        </w:rPr>
+      </w:pPr>
+      <w:r>
+        <w:rPr>
+          <w:rFonts w:cstheme="minorHAnsi"/>
+          <w:color w:val="000000" w:themeColor="text1"/>
+        </w:rPr>
+        <w:t xml:space="preserve">In this assignment, we are </w:t>
+      </w:r>
+      <w:r>
+        <w:rPr>
+          <w:rFonts w:cstheme="minorHAnsi"/>
+          <w:color w:val="000000" w:themeColor="text1"/>
+        </w:rPr>
+        <w:t xml:space="preserve">asked to build a multi-threaded dictionary server. </w:t>
+      </w:r>
+      <w:r>
+        <w:rPr>
+          <w:rFonts w:cstheme="minorHAnsi"/>
+          <w:color w:val="000000" w:themeColor="text1"/>
+        </w:rPr>
+        <w:t xml:space="preserve">This multi-threaded dictionary server </w:t>
+      </w:r>
+      <w:r>
+        <w:rPr>
+          <w:rFonts w:cstheme="minorHAnsi"/>
+          <w:color w:val="000000" w:themeColor="text1"/>
+        </w:rPr>
+        <w:t xml:space="preserve">needs to </w:t>
+      </w:r>
+      <w:r>
+        <w:rPr>
+          <w:rFonts w:cstheme="minorHAnsi"/>
+          <w:color w:val="000000" w:themeColor="text1"/>
+        </w:rPr>
+        <w:t xml:space="preserve">be able to handle multiple </w:t>
+      </w:r>
+      <w:r>
+        <w:rPr>
+          <w:rFonts w:cstheme="minorHAnsi"/>
+          <w:color w:val="000000" w:themeColor="text1"/>
+        </w:rPr>
+        <w:t xml:space="preserve">clients’ </w:t>
+      </w:r>
+      <w:r>
+        <w:rPr>
+          <w:rFonts w:cstheme="minorHAnsi"/>
+          <w:color w:val="000000" w:themeColor="text1"/>
+        </w:rPr>
+        <w:t xml:space="preserve">connection at the same </w:t>
+      </w:r>
+      <w:r>
+        <w:rPr>
+          <w:rFonts w:cstheme="minorHAnsi"/>
+          <w:color w:val="000000" w:themeColor="text1"/>
+        </w:rPr>
+        <w:t>time</w:t>
+      </w:r>
+      <w:r>
+        <w:rPr>
+          <w:rFonts w:cstheme="minorHAnsi"/>
+          <w:color w:val="000000" w:themeColor="text1"/>
+        </w:rPr>
+        <w:t>.</w:t>
+      </w:r>
+      <w:r>
+        <w:rPr>
+          <w:rFonts w:cstheme="minorHAnsi"/>
+          <w:color w:val="000000" w:themeColor="text1"/>
+        </w:rPr>
+        <w:t xml:space="preserve"> </w:t>
+      </w:r>
+      <w:r>
+        <w:rPr>
+          <w:rFonts w:cstheme="minorHAnsi"/>
+          <w:color w:val="000000" w:themeColor="text1"/>
+        </w:rPr>
+        <w:t>A</w:t>
+      </w:r>
+      <w:r>
+        <w:rPr>
+          <w:rFonts w:cstheme="minorHAnsi"/>
+          <w:color w:val="000000" w:themeColor="text1"/>
+        </w:rPr>
+        <w:t>nd</w:t>
+      </w:r>
+      <w:r>
+        <w:rPr>
+          <w:rFonts w:cstheme="minorHAnsi"/>
+          <w:color w:val="000000" w:themeColor="text1"/>
+        </w:rPr>
+        <w:t xml:space="preserve"> </w:t>
+      </w:r>
+      <w:r>
+        <w:rPr>
+          <w:rFonts w:cstheme="minorHAnsi"/>
+          <w:color w:val="000000" w:themeColor="text1"/>
+        </w:rPr>
+        <w:t xml:space="preserve">it </w:t>
+      </w:r>
+      <w:r>
+        <w:rPr>
+          <w:rFonts w:cstheme="minorHAnsi"/>
+          <w:color w:val="000000" w:themeColor="text1"/>
+        </w:rPr>
+        <w:t>needs</w:t>
+      </w:r>
+      <w:r>
+        <w:rPr>
+          <w:rFonts w:cstheme="minorHAnsi"/>
+          <w:color w:val="000000" w:themeColor="text1"/>
+        </w:rPr>
+        <w:t xml:space="preserve"> to allow </w:t>
+      </w:r>
+      <w:r>
+        <w:rPr>
+          <w:rFonts w:cstheme="minorHAnsi"/>
+          <w:color w:val="000000" w:themeColor="text1"/>
+        </w:rPr>
+        <w:t>clients to search the meaning of a word, add a new word</w:t>
+      </w:r>
+      <w:r>
+        <w:rPr>
+          <w:rFonts w:cstheme="minorHAnsi"/>
+          <w:color w:val="000000" w:themeColor="text1"/>
+        </w:rPr>
+        <w:t xml:space="preserve">, update </w:t>
+      </w:r>
+      <w:r>
+        <w:rPr>
+          <w:rFonts w:cstheme="minorHAnsi"/>
+          <w:color w:val="000000" w:themeColor="text1"/>
+        </w:rPr>
+        <w:t>the meaning of an existing word</w:t>
+      </w:r>
+      <w:r>
+        <w:rPr>
+          <w:rFonts w:cstheme="minorHAnsi"/>
+          <w:color w:val="000000" w:themeColor="text1"/>
+        </w:rPr>
+        <w:t xml:space="preserve"> </w:t>
+      </w:r>
+      <w:r>
+        <w:rPr>
+          <w:rFonts w:cstheme="minorHAnsi"/>
+          <w:color w:val="000000" w:themeColor="text1"/>
+        </w:rPr>
+        <w:t>and</w:t>
+      </w:r>
+      <w:r>
+        <w:rPr>
+          <w:rFonts w:cstheme="minorHAnsi"/>
+          <w:color w:val="000000" w:themeColor="text1"/>
+        </w:rPr>
+        <w:t xml:space="preserve"> </w:t>
+      </w:r>
+      <w:r>
+        <w:rPr>
+          <w:rFonts w:cstheme="minorHAnsi"/>
+          <w:color w:val="000000" w:themeColor="text1"/>
+        </w:rPr>
+        <w:t>remove an existing word.</w:t>
+      </w:r>
+    </w:p>
+    <w:p>
+      <w:pPr>
+        <w:rPr>
+          <w:rFonts w:cstheme="minorHAnsi"/>
+          <w:color w:val="000000" w:themeColor="text1"/>
+        </w:rPr>
+      </w:pPr>
+    </w:p>
+    <w:p>
+      <w:pPr>
+        <w:rPr>
+          <w:rFonts w:cstheme="minorHAnsi"/>
+          <w:color w:val="000000" w:themeColor="text1"/>
+        </w:rPr>
+      </w:pPr>
+    </w:p>
+    <w:p>
+      <w:pPr>
+        <w:rPr>
+          <w:rFonts w:cstheme="minorHAnsi"/>
+          <w:color w:val="000000" w:themeColor="text1"/>
+        </w:rPr>
+      </w:pPr>
+    </w:p>
+    <w:p>
+      <w:pPr>
+        <w:tabs>
+          <w:tab w:val="left" w:pos="3416"/>
+        </w:tabs>
+        <w:jc w:val="both"/>
+        <w:rPr>
+          <w:rFonts w:cstheme="minorHAnsi"/>
+          <w:b/>
+          <w:bCs/>
+          <w:sz w:val="28"/>
+          <w:szCs w:val="28"/>
+        </w:rPr>
+      </w:pPr>
+      <w:r>
+        <w:rPr>
+          <w:rFonts w:cstheme="minorHAnsi"/>
+          <w:b/>
+          <w:bCs/>
+          <w:sz w:val="28"/>
+          <w:szCs w:val="28"/>
+        </w:rPr>
+        <w:t xml:space="preserve">Architecture </w:t>
+      </w:r>
+      <w:r>
+        <w:rPr>
+          <w:rFonts w:cstheme="minorHAnsi"/>
+          <w:b/>
+          <w:bCs/>
+          <w:sz w:val="28"/>
+          <w:szCs w:val="28"/>
+        </w:rPr>
+        <w:t>Used:</w:t>
+      </w:r>
+    </w:p>
+    <w:p>
+      <w:pPr>
+        <w:tabs>
+          <w:tab w:val="left" w:pos="3416"/>
+        </w:tabs>
+        <w:jc w:val="both"/>
+        <w:rPr>
+          <w:rFonts w:cstheme="minorHAnsi"/>
+          <w:b/>
+          <w:bCs/>
+          <w:sz w:val="28"/>
+          <w:szCs w:val="28"/>
+        </w:rPr>
+      </w:pPr>
+    </w:p>
+    <w:p>
+      <w:pPr>
+        <w:tabs>
+          <w:tab w:val="left" w:pos="3416"/>
+        </w:tabs>
+        <w:jc w:val="both"/>
+        <w:rPr>
+          <w:rFonts w:cstheme="minorHAnsi"/>
+          <w:color w:val="000000" w:themeColor="text1"/>
+        </w:rPr>
+      </w:pPr>
+      <w:r>
+        <w:rPr>
+          <w:rFonts w:cstheme="minorHAnsi"/>
+        </w:rPr>
+        <w:t xml:space="preserve">I have implemented the </w:t>
+      </w:r>
+      <w:r>
+        <w:rPr>
+          <w:rFonts w:cstheme="minorHAnsi"/>
+          <w:color w:val="000000" w:themeColor="text1"/>
+        </w:rPr>
+        <w:t>multi-threaded dictionary server</w:t>
+      </w:r>
+      <w:r>
+        <w:rPr>
+          <w:rFonts w:cstheme="minorHAnsi"/>
+          <w:color w:val="000000" w:themeColor="text1"/>
+        </w:rPr>
+        <w:t xml:space="preserve"> using client-server architecture. This means that </w:t>
+      </w:r>
+      <w:r>
+        <w:rPr>
+          <w:rFonts w:cstheme="minorHAnsi"/>
+          <w:color w:val="000000" w:themeColor="text1"/>
+        </w:rPr>
+        <w:t xml:space="preserve">multiple clients are able to be connected to the same </w:t>
+      </w:r>
+      <w:r>
+        <w:rPr>
+          <w:rFonts w:cstheme="minorHAnsi"/>
+          <w:color w:val="000000" w:themeColor="text1"/>
+        </w:rPr>
+        <w:t xml:space="preserve">multi-threaded dictionary </w:t>
+      </w:r>
+      <w:r>
+        <w:rPr>
+          <w:rFonts w:cstheme="minorHAnsi"/>
+          <w:color w:val="000000" w:themeColor="text1"/>
+        </w:rPr>
+        <w:t>server</w:t>
+      </w:r>
+      <w:r>
+        <w:rPr>
+          <w:rFonts w:cstheme="minorHAnsi"/>
+          <w:color w:val="000000" w:themeColor="text1"/>
+        </w:rPr>
+        <w:t xml:space="preserve"> </w:t>
+      </w:r>
+      <w:r>
+        <w:rPr>
+          <w:rFonts w:cstheme="minorHAnsi"/>
+          <w:color w:val="000000" w:themeColor="text1"/>
+        </w:rPr>
+        <w:t>at the same time.</w:t>
+      </w:r>
+      <w:r>
+        <w:rPr>
+          <w:rFonts w:cstheme="minorHAnsi"/>
+          <w:color w:val="000000" w:themeColor="text1"/>
+        </w:rPr>
+        <w:t xml:space="preserve"> </w:t>
+      </w:r>
+    </w:p>
+    <w:p>
+      <w:pPr>
+        <w:tabs>
+          <w:tab w:val="left" w:pos="3416"/>
+        </w:tabs>
+        <w:jc w:val="both"/>
+        <w:rPr>
+          <w:rFonts w:cstheme="minorHAnsi"/>
+          <w:color w:val="000000" w:themeColor="text1"/>
+        </w:rPr>
+      </w:pPr>
+      <w:r>
+        <w:rPr>
+          <w:rFonts w:cstheme="minorHAnsi"/>
+          <w:color w:val="000000" w:themeColor="text1"/>
+        </w:rPr>
+        <w:t xml:space="preserve">The thread-per-connection approach </w:t>
+      </w:r>
+      <w:r>
+        <w:rPr>
+          <w:rFonts w:cstheme="minorHAnsi"/>
+          <w:color w:val="000000" w:themeColor="text1"/>
+        </w:rPr>
+        <w:t xml:space="preserve">is used </w:t>
+      </w:r>
+      <w:r>
+        <w:rPr>
+          <w:rFonts w:cstheme="minorHAnsi"/>
+          <w:color w:val="000000" w:themeColor="text1"/>
+        </w:rPr>
+        <w:t xml:space="preserve">when designing the </w:t>
+      </w:r>
+      <w:r>
+        <w:rPr>
+          <w:rFonts w:cstheme="minorHAnsi"/>
+          <w:color w:val="000000" w:themeColor="text1"/>
+        </w:rPr>
+        <w:t>system.</w:t>
+      </w:r>
+      <w:r>
+        <w:rPr>
+          <w:rFonts w:cstheme="minorHAnsi"/>
+          <w:color w:val="000000" w:themeColor="text1"/>
+        </w:rPr>
+        <w:t xml:space="preserve"> That is, whenever a new client connects to the server, a </w:t>
+      </w:r>
+      <w:r>
+        <w:rPr>
+          <w:rFonts w:cstheme="minorHAnsi"/>
+          <w:color w:val="000000" w:themeColor="text1"/>
+        </w:rPr>
+        <w:t>persistent connection is established between them</w:t>
+      </w:r>
+      <w:r>
+        <w:rPr>
+          <w:rFonts w:cstheme="minorHAnsi"/>
+          <w:color w:val="000000" w:themeColor="text1"/>
+        </w:rPr>
+        <w:t xml:space="preserve">. The client is able to send multiple requests </w:t>
+      </w:r>
+      <w:r>
+        <w:rPr>
+          <w:rFonts w:cstheme="minorHAnsi"/>
+          <w:color w:val="000000" w:themeColor="text1"/>
+        </w:rPr>
+        <w:t>through the sam</w:t>
+      </w:r>
+      <w:r>
+        <w:rPr>
+          <w:rFonts w:cstheme="minorHAnsi"/>
+          <w:color w:val="000000" w:themeColor="text1"/>
+        </w:rPr>
+        <w:t>e connection.</w:t>
+      </w:r>
+      <w:r>
+        <w:rPr>
+          <w:rFonts w:cstheme="minorHAnsi"/>
+          <w:color w:val="000000" w:themeColor="text1"/>
+        </w:rPr>
+        <w:t xml:space="preserve"> The connection keeps alive even if the client </w:t>
+      </w:r>
+      <w:r>
+        <w:rPr>
+          <w:rFonts w:cstheme="minorHAnsi"/>
+          <w:color w:val="000000" w:themeColor="text1"/>
+        </w:rPr>
+        <w:t>is not sending an</w:t>
+      </w:r>
+      <w:r>
+        <w:rPr>
+          <w:rFonts w:cstheme="minorHAnsi"/>
+          <w:color w:val="000000" w:themeColor="text1"/>
+        </w:rPr>
+        <w:t>y</w:t>
+      </w:r>
+      <w:r>
+        <w:rPr>
+          <w:rFonts w:cstheme="minorHAnsi"/>
+          <w:color w:val="000000" w:themeColor="text1"/>
+        </w:rPr>
+        <w:t xml:space="preserve"> requests.</w:t>
+      </w:r>
+    </w:p>
+    <w:p>
+      <w:pPr>
+        <w:tabs>
+          <w:tab w:val="left" w:pos="3416"/>
+        </w:tabs>
+        <w:jc w:val="both"/>
+        <w:rPr>
+          <w:rFonts w:cstheme="minorHAnsi"/>
+          <w:color w:val="000000" w:themeColor="text1"/>
+        </w:rPr>
+      </w:pPr>
+    </w:p>
+    <w:p>
+      <w:pPr>
+        <w:tabs>
+          <w:tab w:val="left" w:pos="3416"/>
+        </w:tabs>
+        <w:jc w:val="both"/>
+        <w:rPr>
+          <w:rFonts w:cstheme="minorHAnsi"/>
+        </w:rPr>
+      </w:pPr>
+    </w:p>
+    <w:p>
+      <w:pPr>
+        <w:tabs>
+          <w:tab w:val="left" w:pos="3416"/>
+        </w:tabs>
+        <w:jc w:val="both"/>
+        <w:rPr>
+          <w:rFonts w:cstheme="minorHAnsi"/>
+        </w:rPr>
+      </w:pPr>
+    </w:p>
+    <w:p>
+      <w:pPr>
+        <w:tabs>
+          <w:tab w:val="left" w:pos="3416"/>
+        </w:tabs>
+        <w:jc w:val="both"/>
+        <w:rPr>
+          <w:rFonts w:cstheme="minorHAnsi"/>
+        </w:rPr>
+      </w:pPr>
+      <w:r>
+        <w:rPr>
+          <w:rFonts w:cstheme="minorHAnsi"/>
+        </w:rPr>
+        <w:t>UML class diagram</w:t>
+      </w:r>
+    </w:p>
+    <w:p>
+      <w:pPr>
+        <w:tabs>
+          <w:tab w:val="left" w:pos="3416"/>
+        </w:tabs>
+        <w:jc w:val="both"/>
+        <w:rPr>
+          <w:rFonts w:cstheme="minorHAnsi"/>
+        </w:rPr>
+      </w:pPr>
+      <w:r>
+        <w:rPr>
+          <w:rFonts w:cstheme="minorHAnsi" w:hint="eastAsia"/>
+        </w:rPr>
+        <w:t>Interac</w:t>
+      </w:r>
+      <w:r>
+        <w:rPr>
+          <w:rFonts w:cstheme="minorHAnsi"/>
+        </w:rPr>
+        <w:t>tion diagram</w:t>
+      </w:r>
     </w:p>
     <w:sectPr>
+      <w:headerReference w:type="default" r:id="rId7"/>
       <w:pgSz w:w="11906" w:h="16838"/>
       <w:pgMar w:top="1440" w:right="1440" w:bottom="1440" w:left="1440" w:header="708" w:footer="708" w:gutter="0"/>
       <w:cols w:space="708"/>
@@ -250,6 +835,63 @@
     </w:sectPr>
   </w:body>
 </w:document>
+</file>
+
+<file path=word/endnotes.xml><?xml version="1.0" encoding="utf-8"?>
+<w:endnotes xmlns:wpc="http://schemas.microsoft.com/office/word/2010/wordprocessingCanvas" xmlns:cx="http://schemas.microsoft.com/office/drawing/2014/chartex" xmlns:cx1="http://schemas.microsoft.com/office/drawing/2015/9/8/chartex" xmlns:cx2="http://schemas.microsoft.com/office/drawing/2015/10/21/chartex" xmlns:cx3="http://schemas.microsoft.com/office/drawing/2016/5/9/chartex" xmlns:cx4="http://schemas.microsoft.com/office/drawing/2016/5/10/chartex" xmlns:cx5="http://schemas.microsoft.com/office/drawing/2016/5/11/chartex" xmlns:cx6="http://schemas.microsoft.com/office/drawing/2016/5/12/chartex" xmlns:cx7="http://schemas.microsoft.com/office/drawing/2016/5/13/chartex" xmlns:cx8="http://schemas.microsoft.com/office/drawing/2016/5/14/chartex" xmlns:mc="http://schemas.openxmlformats.org/markup-compatibility/2006" xmlns:aink="http://schemas.microsoft.com/office/drawing/2016/ink" xmlns:am3d="http://schemas.microsoft.com/office/drawing/2017/model3d" xmlns:o="urn:schemas-microsoft-com:office:office" xmlns:r="http://schemas.openxmlformats.org/officeDocument/2006/relationships" xmlns:m="http://schemas.openxmlformats.org/officeDocument/2006/math" xmlns:v="urn:schemas-microsoft-com:vml" xmlns:wp14="http://schemas.microsoft.com/office/word/2010/wordprocessingDrawing" xmlns:wp="http://schemas.openxmlformats.org/drawingml/2006/wordprocessingDrawing" xmlns:w10="urn:schemas-microsoft-com:office:word" xmlns:w="http://schemas.openxmlformats.org/wordprocessingml/2006/main" xmlns:w14="http://schemas.microsoft.com/office/word/2010/wordml" xmlns:w15="http://schemas.microsoft.com/office/word/2012/wordml" xmlns:w16cex="http://schemas.microsoft.com/office/word/2018/wordml/cex" xmlns:w16cid="http://schemas.microsoft.com/office/word/2016/wordml/cid" xmlns:w16="http://schemas.microsoft.com/office/word/2018/wordml" xmlns:w16se="http://schemas.microsoft.com/office/word/2015/wordml/symex" xmlns:wpg="http://schemas.microsoft.com/office/word/2010/wordprocessingGroup" xmlns:wpi="http://schemas.microsoft.com/office/word/2010/wordprocessingInk" xmlns:wne="http://schemas.microsoft.com/office/word/2006/wordml" xmlns:wps="http://schemas.microsoft.com/office/word/2010/wordprocessingShape" mc:Ignorable="w14 w15 w16se w16cid w16 w16cex wp14">
+  <w:endnote w:type="separator" w:id="-1">
+    <w:p>
+      <w:r>
+        <w:separator/>
+      </w:r>
+    </w:p>
+  </w:endnote>
+  <w:endnote w:type="continuationSeparator" w:id="0">
+    <w:p>
+      <w:r>
+        <w:continuationSeparator/>
+      </w:r>
+    </w:p>
+  </w:endnote>
+</w:endnotes>
+</file>
+
+<file path=word/footnotes.xml><?xml version="1.0" encoding="utf-8"?>
+<w:footnotes xmlns:wpc="http://schemas.microsoft.com/office/word/2010/wordprocessingCanvas" xmlns:cx="http://schemas.microsoft.com/office/drawing/2014/chartex" xmlns:cx1="http://schemas.microsoft.com/office/drawing/2015/9/8/chartex" xmlns:cx2="http://schemas.microsoft.com/office/drawing/2015/10/21/chartex" xmlns:cx3="http://schemas.microsoft.com/office/drawing/2016/5/9/chartex" xmlns:cx4="http://schemas.microsoft.com/office/drawing/2016/5/10/chartex" xmlns:cx5="http://schemas.microsoft.com/office/drawing/2016/5/11/chartex" xmlns:cx6="http://schemas.microsoft.com/office/drawing/2016/5/12/chartex" xmlns:cx7="http://schemas.microsoft.com/office/drawing/2016/5/13/chartex" xmlns:cx8="http://schemas.microsoft.com/office/drawing/2016/5/14/chartex" xmlns:mc="http://schemas.openxmlformats.org/markup-compatibility/2006" xmlns:aink="http://schemas.microsoft.com/office/drawing/2016/ink" xmlns:am3d="http://schemas.microsoft.com/office/drawing/2017/model3d" xmlns:o="urn:schemas-microsoft-com:office:office" xmlns:r="http://schemas.openxmlformats.org/officeDocument/2006/relationships" xmlns:m="http://schemas.openxmlformats.org/officeDocument/2006/math" xmlns:v="urn:schemas-microsoft-com:vml" xmlns:wp14="http://schemas.microsoft.com/office/word/2010/wordprocessingDrawing" xmlns:wp="http://schemas.openxmlformats.org/drawingml/2006/wordprocessingDrawing" xmlns:w10="urn:schemas-microsoft-com:office:word" xmlns:w="http://schemas.openxmlformats.org/wordprocessingml/2006/main" xmlns:w14="http://schemas.microsoft.com/office/word/2010/wordml" xmlns:w15="http://schemas.microsoft.com/office/word/2012/wordml" xmlns:w16cex="http://schemas.microsoft.com/office/word/2018/wordml/cex" xmlns:w16cid="http://schemas.microsoft.com/office/word/2016/wordml/cid" xmlns:w16="http://schemas.microsoft.com/office/word/2018/wordml" xmlns:w16se="http://schemas.microsoft.com/office/word/2015/wordml/symex" xmlns:wpg="http://schemas.microsoft.com/office/word/2010/wordprocessingGroup" xmlns:wpi="http://schemas.microsoft.com/office/word/2010/wordprocessingInk" xmlns:wne="http://schemas.microsoft.com/office/word/2006/wordml" xmlns:wps="http://schemas.microsoft.com/office/word/2010/wordprocessingShape" mc:Ignorable="w14 w15 w16se w16cid w16 w16cex wp14">
+  <w:footnote w:type="separator" w:id="-1">
+    <w:p>
+      <w:r>
+        <w:separator/>
+      </w:r>
+    </w:p>
+  </w:footnote>
+  <w:footnote w:type="continuationSeparator" w:id="0">
+    <w:p>
+      <w:r>
+        <w:continuationSeparator/>
+      </w:r>
+    </w:p>
+  </w:footnote>
+</w:footnotes>
+</file>
+
+<file path=word/header1.xml><?xml version="1.0" encoding="utf-8"?>
+<w:hdr xmlns:wpc="http://schemas.microsoft.com/office/word/2010/wordprocessingCanvas" xmlns:cx="http://schemas.microsoft.com/office/drawing/2014/chartex" xmlns:cx1="http://schemas.microsoft.com/office/drawing/2015/9/8/chartex" xmlns:cx2="http://schemas.microsoft.com/office/drawing/2015/10/21/chartex" xmlns:cx3="http://schemas.microsoft.com/office/drawing/2016/5/9/chartex" xmlns:cx4="http://schemas.microsoft.com/office/drawing/2016/5/10/chartex" xmlns:cx5="http://schemas.microsoft.com/office/drawing/2016/5/11/chartex" xmlns:cx6="http://schemas.microsoft.com/office/drawing/2016/5/12/chartex" xmlns:cx7="http://schemas.microsoft.com/office/drawing/2016/5/13/chartex" xmlns:cx8="http://schemas.microsoft.com/office/drawing/2016/5/14/chartex" xmlns:mc="http://schemas.openxmlformats.org/markup-compatibility/2006" xmlns:aink="http://schemas.microsoft.com/office/drawing/2016/ink" xmlns:am3d="http://schemas.microsoft.com/office/drawing/2017/model3d" xmlns:o="urn:schemas-microsoft-com:office:office" xmlns:r="http://schemas.openxmlformats.org/officeDocument/2006/relationships" xmlns:m="http://schemas.openxmlformats.org/officeDocument/2006/math" xmlns:v="urn:schemas-microsoft-com:vml" xmlns:wp14="http://schemas.microsoft.com/office/word/2010/wordprocessingDrawing" xmlns:wp="http://schemas.openxmlformats.org/drawingml/2006/wordprocessingDrawing" xmlns:w10="urn:schemas-microsoft-com:office:word" xmlns:w="http://schemas.openxmlformats.org/wordprocessingml/2006/main" xmlns:w14="http://schemas.microsoft.com/office/word/2010/wordml" xmlns:w15="http://schemas.microsoft.com/office/word/2012/wordml" xmlns:w16cex="http://schemas.microsoft.com/office/word/2018/wordml/cex" xmlns:w16cid="http://schemas.microsoft.com/office/word/2016/wordml/cid" xmlns:w16="http://schemas.microsoft.com/office/word/2018/wordml" xmlns:w16se="http://schemas.microsoft.com/office/word/2015/wordml/symex" xmlns:wpg="http://schemas.microsoft.com/office/word/2010/wordprocessingGroup" xmlns:wpi="http://schemas.microsoft.com/office/word/2010/wordprocessingInk" xmlns:wne="http://schemas.microsoft.com/office/word/2006/wordml" xmlns:wps="http://schemas.microsoft.com/office/word/2010/wordprocessingShape" mc:Ignorable="w14 w15 w16se w16cid w16 w16cex wp14">
+  <w:p>
+    <w:pPr>
+      <w:pStyle w:val="Header"/>
+      <w:jc w:val="center"/>
+    </w:pPr>
+    <w:proofErr w:type="spellStart"/>
+    <w:r>
+      <w:t>Yifei</w:t>
+    </w:r>
+    <w:proofErr w:type="spellEnd"/>
+    <w:r>
+      <w:t xml:space="preserve"> Yu 945753</w:t>
+    </w:r>
+  </w:p>
+</w:hdr>
 </file>
 
 <file path=word/numbering.xml><?xml version="1.0" encoding="utf-8"?>
@@ -1263,6 +1905,7 @@
   <w:style w:type="character" w:default="1" w:styleId="DefaultParagraphFont">
     <w:name w:val="Default Paragraph Font"/>
     <w:uiPriority w:val="1"/>
+    <w:semiHidden/>
     <w:unhideWhenUsed/>
   </w:style>
   <w:style w:type="table" w:default="1" w:styleId="TableNormal">
@@ -1299,6 +1942,48 @@
     <w:rPr>
       <w:rFonts w:ascii="Times New Roman" w:eastAsia="Times New Roman" w:hAnsi="Times New Roman" w:cs="Times New Roman"/>
     </w:rPr>
+  </w:style>
+  <w:style w:type="paragraph" w:styleId="Header">
+    <w:name w:val="header"/>
+    <w:basedOn w:val="Normal"/>
+    <w:link w:val="HeaderChar"/>
+    <w:uiPriority w:val="99"/>
+    <w:unhideWhenUsed/>
+    <w:rsid w:val="00A14C91"/>
+    <w:pPr>
+      <w:tabs>
+        <w:tab w:val="center" w:pos="4513"/>
+        <w:tab w:val="right" w:pos="9026"/>
+      </w:tabs>
+    </w:pPr>
+  </w:style>
+  <w:style w:type="character" w:customStyle="1" w:styleId="HeaderChar">
+    <w:name w:val="Header Char"/>
+    <w:basedOn w:val="DefaultParagraphFont"/>
+    <w:link w:val="Header"/>
+    <w:uiPriority w:val="99"/>
+    <w:rsid w:val="00A14C91"/>
+  </w:style>
+  <w:style w:type="paragraph" w:styleId="Footer">
+    <w:name w:val="footer"/>
+    <w:basedOn w:val="Normal"/>
+    <w:link w:val="FooterChar"/>
+    <w:uiPriority w:val="99"/>
+    <w:unhideWhenUsed/>
+    <w:rsid w:val="00A14C91"/>
+    <w:pPr>
+      <w:tabs>
+        <w:tab w:val="center" w:pos="4513"/>
+        <w:tab w:val="right" w:pos="9026"/>
+      </w:tabs>
+    </w:pPr>
+  </w:style>
+  <w:style w:type="character" w:customStyle="1" w:styleId="FooterChar">
+    <w:name w:val="Footer Char"/>
+    <w:basedOn w:val="DefaultParagraphFont"/>
+    <w:link w:val="Footer"/>
+    <w:uiPriority w:val="99"/>
+    <w:rsid w:val="00A14C91"/>
   </w:style>
 </w:styles>
 </file>

</xml_diff>

<commit_message>
Removed unused variables in Server.java
</commit_message>
<xml_diff>
--- a/Distributed System Assignment 1 Report.docx
+++ b/Distributed System Assignment 1 Report.docx
@@ -772,8 +772,33 @@
         <w:jc w:val="both"/>
         <w:rPr>
           <w:rFonts w:cstheme="minorHAnsi"/>
-        </w:rPr>
-      </w:pPr>
+          <w:b/>
+          <w:bCs/>
+          <w:sz w:val="28"/>
+          <w:szCs w:val="28"/>
+        </w:rPr>
+      </w:pPr>
+      <w:r>
+        <w:rPr>
+          <w:rFonts w:cstheme="minorHAnsi" w:hint="eastAsia"/>
+          <w:b/>
+          <w:bCs/>
+          <w:sz w:val="28"/>
+          <w:szCs w:val="28"/>
+        </w:rPr>
+        <w:lastRenderedPageBreak/>
+        <w:t>Im</w:t>
+      </w:r>
+      <w:r>
+        <w:rPr>
+          <w:rFonts w:cstheme="minorHAnsi"/>
+          <w:b/>
+          <w:bCs/>
+          <w:sz w:val="28"/>
+          <w:szCs w:val="28"/>
+        </w:rPr>
+        <w:t>plementation:</w:t>
+      </w:r>
     </w:p>
     <w:p>
       <w:pPr>
@@ -783,6 +808,8 @@
         <w:jc w:val="both"/>
         <w:rPr>
           <w:rFonts w:cstheme="minorHAnsi"/>
+          <w:b/>
+          <w:bCs/>
         </w:rPr>
       </w:pPr>
     </w:p>
@@ -800,8 +827,671 @@
         <w:rPr>
           <w:rFonts w:cstheme="minorHAnsi"/>
         </w:rPr>
+        <w:t xml:space="preserve">The system </w:t>
+      </w:r>
+      <w:r>
+        <w:rPr>
+          <w:rFonts w:cstheme="minorHAnsi"/>
+        </w:rPr>
+        <w:t>consists of two parts: the client part and the server part.</w:t>
+      </w:r>
+      <w:r>
+        <w:rPr>
+          <w:rFonts w:cstheme="minorHAnsi"/>
+        </w:rPr>
+        <w:t xml:space="preserve"> </w:t>
+      </w:r>
+    </w:p>
+    <w:p>
+      <w:pPr>
+        <w:tabs>
+          <w:tab w:val="left" w:pos="3416"/>
+        </w:tabs>
+        <w:jc w:val="both"/>
+        <w:rPr>
+          <w:rFonts w:cstheme="minorHAnsi"/>
+          <w:b/>
+          <w:bCs/>
+          <w:sz w:val="28"/>
+          <w:szCs w:val="28"/>
+        </w:rPr>
+      </w:pPr>
+    </w:p>
+    <w:p>
+      <w:pPr>
+        <w:tabs>
+          <w:tab w:val="left" w:pos="3416"/>
+        </w:tabs>
+        <w:jc w:val="both"/>
+        <w:rPr>
+          <w:rFonts w:cstheme="minorHAnsi"/>
+          <w:sz w:val="28"/>
+          <w:szCs w:val="28"/>
+        </w:rPr>
+      </w:pPr>
+      <w:r>
+        <w:rPr>
+          <w:rFonts w:cstheme="minorHAnsi"/>
+          <w:sz w:val="28"/>
+          <w:szCs w:val="28"/>
+        </w:rPr>
+        <w:t>Client:</w:t>
+      </w:r>
+    </w:p>
+    <w:p>
+      <w:pPr>
+        <w:tabs>
+          <w:tab w:val="left" w:pos="3416"/>
+        </w:tabs>
+        <w:jc w:val="both"/>
+        <w:rPr>
+          <w:rFonts w:cstheme="minorHAnsi" w:hint="eastAsia"/>
+        </w:rPr>
+      </w:pPr>
+      <w:r>
+        <w:rPr>
+          <w:rFonts w:cstheme="minorHAnsi"/>
+        </w:rPr>
+        <w:t xml:space="preserve">When running the client </w:t>
+      </w:r>
+      <w:r>
+        <w:rPr>
+          <w:rFonts w:cstheme="minorHAnsi"/>
+        </w:rPr>
+        <w:t xml:space="preserve">program, </w:t>
+      </w:r>
+      <w:r>
+        <w:rPr>
+          <w:rFonts w:cstheme="minorHAnsi"/>
+        </w:rPr>
+        <w:t>a GUI will</w:t>
+      </w:r>
+      <w:r>
+        <w:rPr>
+          <w:rFonts w:cstheme="minorHAnsi"/>
+        </w:rPr>
+        <w:t xml:space="preserve"> pop up and asking for the </w:t>
+      </w:r>
+      <w:r>
+        <w:rPr>
+          <w:rFonts w:cstheme="minorHAnsi"/>
+        </w:rPr>
+        <w:t xml:space="preserve">dictionary </w:t>
+      </w:r>
+      <w:r>
+        <w:rPr>
+          <w:rFonts w:cstheme="minorHAnsi"/>
+        </w:rPr>
+        <w:t xml:space="preserve">server </w:t>
+      </w:r>
+      <w:r>
+        <w:rPr>
+          <w:rFonts w:cstheme="minorHAnsi"/>
+        </w:rPr>
+        <w:t>IP address and the server port.</w:t>
+      </w:r>
+      <w:r>
+        <w:rPr>
+          <w:rFonts w:cstheme="minorHAnsi"/>
+        </w:rPr>
+        <w:t xml:space="preserve"> The client will send out a TCP connection to the server.</w:t>
+      </w:r>
+      <w:r>
+        <w:rPr>
+          <w:rFonts w:cstheme="minorHAnsi"/>
+        </w:rPr>
+        <w:t xml:space="preserve"> </w:t>
+      </w:r>
+      <w:r>
+        <w:rPr>
+          <w:rFonts w:cstheme="minorHAnsi"/>
+        </w:rPr>
+        <w:t xml:space="preserve">Error message will be prompted </w:t>
+      </w:r>
+      <w:r>
+        <w:rPr>
+          <w:rFonts w:cstheme="minorHAnsi"/>
+        </w:rPr>
+        <w:t xml:space="preserve">if the server IP address or the server port is not correct. </w:t>
+      </w:r>
+      <w:r>
+        <w:rPr>
+          <w:rFonts w:cstheme="minorHAnsi"/>
+        </w:rPr>
+        <w:t xml:space="preserve">Once </w:t>
+      </w:r>
+      <w:r>
+        <w:rPr>
+          <w:rFonts w:cstheme="minorHAnsi"/>
+        </w:rPr>
+        <w:t>the TCP connection</w:t>
+      </w:r>
+      <w:r>
+        <w:rPr>
+          <w:rFonts w:cstheme="minorHAnsi"/>
+        </w:rPr>
+        <w:t xml:space="preserve"> is established</w:t>
+      </w:r>
+      <w:r>
+        <w:rPr>
+          <w:rFonts w:cstheme="minorHAnsi"/>
+        </w:rPr>
+        <w:t xml:space="preserve"> between client and server, </w:t>
+      </w:r>
+      <w:r>
+        <w:rPr>
+          <w:rFonts w:cstheme="minorHAnsi"/>
+        </w:rPr>
+        <w:t xml:space="preserve">an input stream and output stream will be </w:t>
+      </w:r>
+      <w:r>
+        <w:rPr>
+          <w:rFonts w:cstheme="minorHAnsi"/>
+        </w:rPr>
+        <w:t>created,</w:t>
+      </w:r>
+      <w:r>
+        <w:rPr>
+          <w:rFonts w:cstheme="minorHAnsi"/>
+        </w:rPr>
+        <w:t xml:space="preserve"> and </w:t>
+      </w:r>
+      <w:r>
+        <w:rPr>
+          <w:rFonts w:cstheme="minorHAnsi"/>
+        </w:rPr>
+        <w:t>the</w:t>
+      </w:r>
+      <w:r>
+        <w:rPr>
+          <w:rFonts w:cstheme="minorHAnsi"/>
+        </w:rPr>
+        <w:t xml:space="preserve"> dictionary </w:t>
+      </w:r>
+      <w:r>
+        <w:rPr>
+          <w:rFonts w:cstheme="minorHAnsi"/>
+        </w:rPr>
+        <w:t>GUI will show up</w:t>
+      </w:r>
+      <w:r>
+        <w:rPr>
+          <w:rFonts w:cstheme="minorHAnsi"/>
+        </w:rPr>
+        <w:t xml:space="preserve">. </w:t>
+      </w:r>
+      <w:r>
+        <w:rPr>
+          <w:rFonts w:cstheme="minorHAnsi"/>
+        </w:rPr>
+        <w:t xml:space="preserve">The client will be able to query the meaning of a word, add a new word, remove an existing word as well as </w:t>
+      </w:r>
+      <w:r>
+        <w:rPr>
+          <w:rFonts w:cstheme="minorHAnsi"/>
+        </w:rPr>
+        <w:t xml:space="preserve">update </w:t>
+      </w:r>
+      <w:r>
+        <w:rPr>
+          <w:rFonts w:cstheme="minorHAnsi"/>
+        </w:rPr>
+        <w:t>the meaning of an existing word.</w:t>
+      </w:r>
+      <w:r>
+        <w:rPr>
+          <w:rFonts w:cstheme="minorHAnsi" w:hint="eastAsia"/>
+        </w:rPr>
+        <w:t xml:space="preserve"> </w:t>
+      </w:r>
+      <w:r>
+        <w:rPr>
+          <w:rFonts w:cstheme="minorHAnsi"/>
+        </w:rPr>
+        <w:t xml:space="preserve">The client and server </w:t>
+      </w:r>
+      <w:r>
+        <w:rPr>
+          <w:rFonts w:cstheme="minorHAnsi"/>
+        </w:rPr>
+        <w:t xml:space="preserve">communicate by sending json files. Error messages will be prompted if </w:t>
+      </w:r>
+      <w:r>
+        <w:rPr>
+          <w:rFonts w:cstheme="minorHAnsi"/>
+        </w:rPr>
+        <w:t xml:space="preserve">any of the </w:t>
+      </w:r>
+      <w:r>
+        <w:rPr>
+          <w:rFonts w:cstheme="minorHAnsi"/>
+        </w:rPr>
+        <w:t xml:space="preserve">issues </w:t>
+      </w:r>
+      <w:r>
+        <w:rPr>
+          <w:rFonts w:cstheme="minorHAnsi"/>
+        </w:rPr>
+        <w:t>occur</w:t>
+      </w:r>
+      <w:r>
+        <w:rPr>
+          <w:rFonts w:cstheme="minorHAnsi"/>
+        </w:rPr>
+        <w:t xml:space="preserve"> during any of the operation</w:t>
+      </w:r>
+      <w:r>
+        <w:rPr>
+          <w:rFonts w:cstheme="minorHAnsi" w:hint="eastAsia"/>
+        </w:rPr>
+        <w:t>s</w:t>
+      </w:r>
+      <w:r>
+        <w:rPr>
+          <w:rFonts w:cstheme="minorHAnsi"/>
+        </w:rPr>
+        <w:t>.</w:t>
+      </w:r>
+    </w:p>
+    <w:p>
+      <w:pPr>
+        <w:tabs>
+          <w:tab w:val="left" w:pos="3416"/>
+        </w:tabs>
+        <w:jc w:val="both"/>
+        <w:rPr>
+          <w:rFonts w:cstheme="minorHAnsi"/>
+        </w:rPr>
+      </w:pPr>
+    </w:p>
+    <w:p>
+      <w:pPr>
+        <w:tabs>
+          <w:tab w:val="left" w:pos="3416"/>
+        </w:tabs>
+        <w:jc w:val="both"/>
+        <w:rPr>
+          <w:rFonts w:cstheme="minorHAnsi"/>
+          <w:sz w:val="28"/>
+          <w:szCs w:val="28"/>
+        </w:rPr>
+      </w:pPr>
+      <w:r>
+        <w:rPr>
+          <w:rFonts w:cstheme="minorHAnsi"/>
+          <w:sz w:val="28"/>
+          <w:szCs w:val="28"/>
+        </w:rPr>
+        <w:t>Server:</w:t>
+      </w:r>
+      <w:r>
+        <w:rPr>
+          <w:rFonts w:cstheme="minorHAnsi"/>
+          <w:sz w:val="28"/>
+          <w:szCs w:val="28"/>
+        </w:rPr>
+        <w:t xml:space="preserve"> </w:t>
+      </w:r>
+      <w:r>
+        <w:rPr>
+          <w:rFonts w:cstheme="minorHAnsi"/>
+          <w:sz w:val="28"/>
+          <w:szCs w:val="28"/>
+        </w:rPr>
+        <w:t xml:space="preserve"> </w:t>
+      </w:r>
+    </w:p>
+    <w:p>
+      <w:pPr>
+        <w:tabs>
+          <w:tab w:val="left" w:pos="3416"/>
+        </w:tabs>
+        <w:jc w:val="both"/>
+        <w:rPr>
+          <w:rFonts w:cstheme="minorHAnsi"/>
+        </w:rPr>
+      </w:pPr>
+      <w:r>
+        <w:rPr>
+          <w:rFonts w:cstheme="minorHAnsi"/>
+        </w:rPr>
+        <w:t>When running the server program</w:t>
+      </w:r>
+      <w:r>
+        <w:rPr>
+          <w:rFonts w:cstheme="minorHAnsi"/>
+        </w:rPr>
+        <w:t xml:space="preserve">, a GUI will pop up and asking for </w:t>
+      </w:r>
+      <w:r>
+        <w:rPr>
+          <w:rFonts w:cstheme="minorHAnsi"/>
+        </w:rPr>
+        <w:t xml:space="preserve">the port number to listen and the </w:t>
+      </w:r>
+      <w:r>
+        <w:rPr>
+          <w:rFonts w:cstheme="minorHAnsi"/>
+        </w:rPr>
+        <w:t xml:space="preserve">dictionary file. </w:t>
+      </w:r>
+      <w:r>
+        <w:rPr>
+          <w:rFonts w:cstheme="minorHAnsi"/>
+        </w:rPr>
+        <w:t>Error message will be prom</w:t>
+      </w:r>
+      <w:r>
+        <w:rPr>
+          <w:rFonts w:cstheme="minorHAnsi"/>
+        </w:rPr>
+        <w:t>pted if the port number is in use or can’t find the dictionary file.</w:t>
+      </w:r>
+      <w:r>
+        <w:rPr>
+          <w:rFonts w:cstheme="minorHAnsi"/>
+        </w:rPr>
+        <w:t xml:space="preserve"> </w:t>
+      </w:r>
+      <w:r>
+        <w:rPr>
+          <w:rFonts w:cstheme="minorHAnsi" w:hint="eastAsia"/>
+        </w:rPr>
+        <w:t>On</w:t>
+      </w:r>
+      <w:r>
+        <w:rPr>
+          <w:rFonts w:cstheme="minorHAnsi"/>
+        </w:rPr>
+        <w:t>ce a listening port has been established</w:t>
+      </w:r>
+      <w:r>
+        <w:rPr>
+          <w:rFonts w:cstheme="minorHAnsi"/>
+        </w:rPr>
+        <w:t>, a</w:t>
+      </w:r>
+      <w:r>
+        <w:rPr>
+          <w:rFonts w:cstheme="minorHAnsi"/>
+        </w:rPr>
+        <w:t xml:space="preserve"> thread will be created </w:t>
+      </w:r>
+      <w:r>
+        <w:rPr>
+          <w:rFonts w:cstheme="minorHAnsi"/>
+        </w:rPr>
+        <w:t>to</w:t>
+      </w:r>
+      <w:r>
+        <w:rPr>
+          <w:rFonts w:cstheme="minorHAnsi"/>
+        </w:rPr>
+        <w:t xml:space="preserve"> </w:t>
+      </w:r>
+      <w:r>
+        <w:rPr>
+          <w:rFonts w:cstheme="minorHAnsi"/>
+        </w:rPr>
+        <w:t>continuously listen for</w:t>
+      </w:r>
+      <w:r>
+        <w:rPr>
+          <w:rFonts w:cstheme="minorHAnsi"/>
+        </w:rPr>
+        <w:t xml:space="preserve"> incoming connection requests</w:t>
+      </w:r>
+      <w:r>
+        <w:rPr>
+          <w:rFonts w:cstheme="minorHAnsi"/>
+        </w:rPr>
+        <w:t xml:space="preserve"> on that port</w:t>
+      </w:r>
+      <w:r>
+        <w:rPr>
+          <w:rFonts w:cstheme="minorHAnsi"/>
+        </w:rPr>
+        <w:t>.</w:t>
+      </w:r>
+      <w:r>
+        <w:rPr>
+          <w:rFonts w:cstheme="minorHAnsi"/>
+        </w:rPr>
+        <w:t xml:space="preserve"> The GUI will then </w:t>
+      </w:r>
+      <w:r>
+        <w:rPr>
+          <w:rFonts w:cstheme="minorHAnsi"/>
+        </w:rPr>
+        <w:t>display the port number that the server is currently listening.</w:t>
+      </w:r>
+      <w:r>
+        <w:rPr>
+          <w:rFonts w:cstheme="minorHAnsi"/>
+        </w:rPr>
+        <w:t xml:space="preserve"> </w:t>
+      </w:r>
+      <w:r>
+        <w:rPr>
+          <w:rFonts w:cstheme="minorHAnsi"/>
+        </w:rPr>
+        <w:t xml:space="preserve">When a client sends a connection request, </w:t>
+      </w:r>
+      <w:r>
+        <w:rPr>
+          <w:rFonts w:cstheme="minorHAnsi"/>
+        </w:rPr>
+        <w:t xml:space="preserve">the server will </w:t>
+      </w:r>
+      <w:r>
+        <w:rPr>
+          <w:rFonts w:cstheme="minorHAnsi"/>
+        </w:rPr>
+        <w:t>automatically assign the client a new port</w:t>
+      </w:r>
+      <w:r>
+        <w:rPr>
+          <w:rFonts w:cstheme="minorHAnsi"/>
+        </w:rPr>
+        <w:t xml:space="preserve"> for persistent connection, </w:t>
+      </w:r>
+      <w:r>
+        <w:rPr>
+          <w:rFonts w:cstheme="minorHAnsi"/>
+        </w:rPr>
+        <w:t>the input and the output stream will also be created.</w:t>
+      </w:r>
+      <w:r>
+        <w:rPr>
+          <w:rFonts w:cstheme="minorHAnsi"/>
+        </w:rPr>
+        <w:t xml:space="preserve"> </w:t>
+      </w:r>
+      <w:r>
+        <w:rPr>
+          <w:rFonts w:cstheme="minorHAnsi"/>
+        </w:rPr>
+        <w:t xml:space="preserve">All of the </w:t>
+      </w:r>
+      <w:r>
+        <w:rPr>
+          <w:rFonts w:cstheme="minorHAnsi"/>
+        </w:rPr>
+        <w:t xml:space="preserve">future requests coming from that client will be handled </w:t>
+      </w:r>
+      <w:r>
+        <w:rPr>
+          <w:rFonts w:cstheme="minorHAnsi"/>
+        </w:rPr>
+        <w:t xml:space="preserve">by </w:t>
+      </w:r>
+      <w:r>
+        <w:rPr>
+          <w:rFonts w:cstheme="minorHAnsi"/>
+        </w:rPr>
+        <w:t>a new thread</w:t>
+      </w:r>
+      <w:r>
+        <w:rPr>
+          <w:rFonts w:cstheme="minorHAnsi"/>
+        </w:rPr>
+        <w:t xml:space="preserve">. This means that </w:t>
+      </w:r>
+      <w:r>
+        <w:rPr>
+          <w:rFonts w:cstheme="minorHAnsi"/>
+        </w:rPr>
+        <w:t xml:space="preserve">the server can handle </w:t>
+      </w:r>
+      <w:r>
+        <w:rPr>
+          <w:rFonts w:cstheme="minorHAnsi"/>
+        </w:rPr>
+        <w:t xml:space="preserve">multiple </w:t>
+      </w:r>
+      <w:r>
+        <w:rPr>
+          <w:rFonts w:cstheme="minorHAnsi"/>
+        </w:rPr>
+        <w:t>clients’</w:t>
+      </w:r>
+      <w:r>
+        <w:rPr>
+          <w:rFonts w:cstheme="minorHAnsi"/>
+        </w:rPr>
+        <w:t xml:space="preserve"> connections at the same time</w:t>
+      </w:r>
+      <w:r>
+        <w:rPr>
+          <w:rFonts w:cstheme="minorHAnsi"/>
+        </w:rPr>
+        <w:t>.</w:t>
+      </w:r>
+      <w:r>
+        <w:rPr>
+          <w:rFonts w:cstheme="minorHAnsi"/>
+        </w:rPr>
+        <w:t xml:space="preserve"> Due to the fact that </w:t>
+      </w:r>
+      <w:r>
+        <w:rPr>
+          <w:rFonts w:cstheme="minorHAnsi"/>
+        </w:rPr>
+        <w:t xml:space="preserve">each </w:t>
+      </w:r>
+      <w:r>
+        <w:rPr>
+          <w:rFonts w:cstheme="minorHAnsi"/>
+        </w:rPr>
+        <w:t>client</w:t>
+      </w:r>
+      <w:r>
+        <w:rPr>
+          <w:rFonts w:cstheme="minorHAnsi"/>
+        </w:rPr>
+        <w:t xml:space="preserve"> will occupy one port and there is</w:t>
+      </w:r>
+      <w:r>
+        <w:rPr>
+          <w:rFonts w:cstheme="minorHAnsi"/>
+        </w:rPr>
+        <w:t xml:space="preserve"> a</w:t>
+      </w:r>
+      <w:r>
+        <w:rPr>
+          <w:rFonts w:cstheme="minorHAnsi"/>
+        </w:rPr>
+        <w:t xml:space="preserve"> limited </w:t>
+      </w:r>
+      <w:r>
+        <w:rPr>
+          <w:rFonts w:cstheme="minorHAnsi"/>
+        </w:rPr>
+        <w:t>number</w:t>
+      </w:r>
+      <w:r>
+        <w:rPr>
+          <w:rFonts w:cstheme="minorHAnsi"/>
+        </w:rPr>
+        <w:t xml:space="preserve"> of ports available</w:t>
+      </w:r>
+      <w:r>
+        <w:rPr>
+          <w:rFonts w:cstheme="minorHAnsi"/>
+        </w:rPr>
+        <w:t>, this means that the number of clients that can be connected to the server at the same time will be limited to the number of ports available.</w:t>
+      </w:r>
+      <w:r>
+        <w:rPr>
+          <w:rFonts w:cstheme="minorHAnsi"/>
+        </w:rPr>
+        <w:t xml:space="preserve"> </w:t>
+      </w:r>
+      <w:r>
+        <w:rPr>
+          <w:rFonts w:cstheme="minorHAnsi"/>
+        </w:rPr>
+        <w:t xml:space="preserve"> </w:t>
+      </w:r>
+    </w:p>
+    <w:p>
+      <w:pPr>
+        <w:tabs>
+          <w:tab w:val="left" w:pos="3416"/>
+        </w:tabs>
+        <w:jc w:val="both"/>
+        <w:rPr>
+          <w:rFonts w:cstheme="minorHAnsi"/>
+          <w:sz w:val="28"/>
+          <w:szCs w:val="28"/>
+        </w:rPr>
+      </w:pPr>
+    </w:p>
+    <w:p>
+      <w:pPr>
+        <w:tabs>
+          <w:tab w:val="left" w:pos="3416"/>
+        </w:tabs>
+        <w:jc w:val="both"/>
+        <w:rPr>
+          <w:rFonts w:cstheme="minorHAnsi"/>
+        </w:rPr>
+      </w:pPr>
+    </w:p>
+    <w:p>
+      <w:pPr>
+        <w:tabs>
+          <w:tab w:val="left" w:pos="3416"/>
+        </w:tabs>
+        <w:jc w:val="both"/>
+        <w:rPr>
+          <w:rFonts w:cstheme="minorHAnsi"/>
+          <w:b/>
+          <w:bCs/>
+          <w:sz w:val="28"/>
+          <w:szCs w:val="28"/>
+        </w:rPr>
+      </w:pPr>
+      <w:r>
+        <w:rPr>
+          <w:rFonts w:cstheme="minorHAnsi"/>
+          <w:b/>
+          <w:bCs/>
+          <w:sz w:val="28"/>
+          <w:szCs w:val="28"/>
+        </w:rPr>
         <w:t>UML class diagram</w:t>
       </w:r>
+      <w:r>
+        <w:rPr>
+          <w:rFonts w:cstheme="minorHAnsi"/>
+          <w:b/>
+          <w:bCs/>
+          <w:sz w:val="28"/>
+          <w:szCs w:val="28"/>
+        </w:rPr>
+        <w:t>:</w:t>
+      </w:r>
     </w:p>
     <w:p>
       <w:pPr>
@@ -811,19 +1501,71 @@
         <w:jc w:val="both"/>
         <w:rPr>
           <w:rFonts w:cstheme="minorHAnsi"/>
+          <w:b/>
+          <w:bCs/>
+          <w:sz w:val="28"/>
+          <w:szCs w:val="28"/>
+        </w:rPr>
+      </w:pPr>
+    </w:p>
+    <w:p>
+      <w:pPr>
+        <w:tabs>
+          <w:tab w:val="left" w:pos="3416"/>
+        </w:tabs>
+        <w:jc w:val="both"/>
+        <w:rPr>
+          <w:rFonts w:cstheme="minorHAnsi"/>
+          <w:b/>
+          <w:bCs/>
+          <w:sz w:val="28"/>
+          <w:szCs w:val="28"/>
+        </w:rPr>
+      </w:pPr>
+    </w:p>
+    <w:p>
+      <w:pPr>
+        <w:tabs>
+          <w:tab w:val="left" w:pos="3416"/>
+        </w:tabs>
+        <w:jc w:val="both"/>
+        <w:rPr>
+          <w:rFonts w:cstheme="minorHAnsi"/>
+          <w:b/>
+          <w:bCs/>
+          <w:sz w:val="28"/>
+          <w:szCs w:val="28"/>
         </w:rPr>
       </w:pPr>
       <w:r>
         <w:rPr>
           <w:rFonts w:cstheme="minorHAnsi" w:hint="eastAsia"/>
+          <w:b/>
+          <w:bCs/>
+          <w:sz w:val="28"/>
+          <w:szCs w:val="28"/>
         </w:rPr>
         <w:t>Interac</w:t>
       </w:r>
       <w:r>
         <w:rPr>
           <w:rFonts w:cstheme="minorHAnsi"/>
+          <w:b/>
+          <w:bCs/>
+          <w:sz w:val="28"/>
+          <w:szCs w:val="28"/>
         </w:rPr>
         <w:t>tion diagram</w:t>
+      </w:r>
+      <w:r>
+        <w:rPr>
+          <w:rFonts w:cstheme="minorHAnsi"/>
+          <w:b/>
+          <w:bCs/>
+          <w:sz w:val="28"/>
+          <w:szCs w:val="28"/>
+        </w:rPr>
+        <w:t>:</w:t>
       </w:r>
     </w:p>
     <w:sectPr>

</xml_diff>